<commit_message>
Code tidied and extra credit attempted
</commit_message>
<xml_diff>
--- a/Links used.docx
+++ b/Links used.docx
@@ -3,13 +3,19 @@
 <w:document xmlns:wpc="http://schemas.microsoft.com/office/word/2010/wordprocessingCanvas" xmlns:mo="http://schemas.microsoft.com/office/mac/office/2008/main" xmlns:mc="http://schemas.openxmlformats.org/markup-compatibility/2006" xmlns:mv="urn:schemas-microsoft-com:mac:vml" xmlns:o="urn:schemas-microsoft-com:office:office" xmlns:r="http://schemas.openxmlformats.org/officeDocument/2006/relationships" xmlns:m="http://schemas.openxmlformats.org/officeDocument/2006/math" xmlns:v="urn:schemas-microsoft-com:vml" xmlns:wp14="http://schemas.microsoft.com/office/word/2010/wordprocessingDrawing" xmlns:wp="http://schemas.openxmlformats.org/drawingml/2006/wordprocessingDrawing" xmlns:w10="urn:schemas-microsoft-com:office:word" xmlns:w="http://schemas.openxmlformats.org/wordprocessingml/2006/main" xmlns:w14="http://schemas.microsoft.com/office/word/2010/wordml" xmlns:w15="http://schemas.microsoft.com/office/word/2012/wordml" xmlns:wpg="http://schemas.microsoft.com/office/word/2010/wordprocessingGroup" xmlns:wpi="http://schemas.microsoft.com/office/word/2010/wordprocessingInk" xmlns:wne="http://schemas.microsoft.com/office/word/2006/wordml" xmlns:wps="http://schemas.microsoft.com/office/word/2010/wordprocessingShape" mc:Ignorable="w14 w15 wp14">
   <w:body>
     <w:p>
+      <w:hyperlink r:id="rId4" w:history="1">
+        <w:r>
+          <w:rPr>
+            <w:rStyle w:val="Hyperlink"/>
+          </w:rPr>
+          <w:t>http://stackoverflow.com/questions/11178061/print-list-without-brackets-in-a-single-row</w:t>
+        </w:r>
+      </w:hyperlink>
       <w:r>
-        <w:t>http://stackoverflow.com/questions/11178061/print-list-without-brackets-in-a-single-row</w:t>
+        <w:t xml:space="preserve"> </w:t>
       </w:r>
-      <w:bookmarkStart w:id="0" w:name="_GoBack"/>
-      <w:bookmarkEnd w:id="0"/>
       <w:r>
-        <w:t xml:space="preserve"> - Used to find way to print items </w:t>
+        <w:t xml:space="preserve">- Used to find way to print items </w:t>
       </w:r>
       <w:r>
         <w:t xml:space="preserve">in list </w:t>
@@ -17,6 +23,53 @@
       <w:r>
         <w:t>well.</w:t>
       </w:r>
+    </w:p>
+    <w:p/>
+    <w:p>
+      <w:hyperlink r:id="rId5" w:history="1">
+        <w:r>
+          <w:rPr>
+            <w:rStyle w:val="Hyperlink"/>
+          </w:rPr>
+          <w:t>http://stackoverflow.com/questions/8852561/complete-code-example-that-demonstrates-all-pep-8-rules</w:t>
+        </w:r>
+      </w:hyperlink>
+      <w:r>
+        <w:t xml:space="preserve"> Used to find good PEP compliant docstrings.</w:t>
+      </w:r>
+    </w:p>
+    <w:p/>
+    <w:p>
+      <w:hyperlink r:id="rId6" w:history="1">
+        <w:r>
+          <w:rPr>
+            <w:rStyle w:val="Hyperlink"/>
+          </w:rPr>
+          <w:t>https://github.com/scikit-learn/scikit-learn/blob/master/sklearn/linear_model/bayes.py</w:t>
+        </w:r>
+      </w:hyperlink>
+      <w:r>
+        <w:t xml:space="preserve"> Linked by stack overflow. Used their docstring format.</w:t>
+      </w:r>
+    </w:p>
+    <w:p/>
+    <w:p>
+      <w:hyperlink r:id="rId7" w:history="1">
+        <w:r>
+          <w:rPr>
+            <w:rStyle w:val="Hyperlink"/>
+          </w:rPr>
+          <w:t>https://www.tutorialspoint.com/python/list_index.htm</w:t>
+        </w:r>
+      </w:hyperlink>
+      <w:r>
+        <w:t xml:space="preserve"> </w:t>
+      </w:r>
+      <w:r>
+        <w:t>Used to find how to use the index method for extra credit</w:t>
+      </w:r>
+      <w:bookmarkStart w:id="0" w:name="_GoBack"/>
+      <w:bookmarkEnd w:id="0"/>
     </w:p>
     <w:sectPr>
       <w:pgSz w:w="11900" w:h="16840"/>

</xml_diff>